<commit_message>
Updated the server installation guide for V3.0.2-2.
</commit_message>
<xml_diff>
--- a/doc/SPECCHIO_ServerInstallation.docx
+++ b/doc/SPECCHIO_ServerInstallation.docx
@@ -670,15 +670,7 @@
       </w:r>
       <w:proofErr w:type="spellEnd"/>
       <w:r>
-        <w:t xml:space="preserve"> server, replace </w:t>
-      </w:r>
-      <w:proofErr w:type="gramStart"/>
-      <w:r>
-        <w:t>all</w:t>
-      </w:r>
-      <w:proofErr w:type="gramEnd"/>
-      <w:r>
-        <w:t xml:space="preserve"> occurrences of ‘</w:t>
+        <w:t xml:space="preserve"> server, replace all occurrences of ‘</w:t>
       </w:r>
       <w:proofErr w:type="spellStart"/>
       <w:r>
@@ -939,17 +931,8 @@
           <w:rFonts w:ascii="Courier New" w:eastAsia="Courier New" w:hAnsi="Courier New" w:cs="Courier New"/>
           <w:highlight w:val="white"/>
         </w:rPr>
-        <w:t>plugins/oracle.eclipse.runtime.glassfish.build3122_1.0.0/glassfish3/gl</w:t>
-      </w:r>
-      <w:proofErr w:type="gramStart"/>
-      <w:r>
-        <w:rPr>
-          <w:rFonts w:ascii="Courier New" w:eastAsia="Courier New" w:hAnsi="Courier New" w:cs="Courier New"/>
-          <w:highlight w:val="white"/>
-        </w:rPr>
-        <w:t>assfish/domains/domain1</w:t>
-      </w:r>
-      <w:proofErr w:type="gramEnd"/>
+        <w:t>plugins/oracle.eclipse.runtime.glassfish.build3122_1.0.0/glassfish3/glassfish/domains/domain1</w:t>
+      </w:r>
       <w:r>
         <w:rPr>
           <w:sz w:val="20"/>
@@ -3139,10 +3122,90 @@
     </w:p>
     <w:p>
       <w:r>
-        <w:t>No action required.</w:t>
+        <w:t>If you are using the ANDS extensions:</w:t>
+      </w:r>
+    </w:p>
+    <w:p>
+      <w:pPr>
+        <w:pStyle w:val="ListParagraph"/>
+        <w:numPr>
+          <w:ilvl w:val="0"/>
+          <w:numId w:val="12"/>
+        </w:numPr>
+      </w:pPr>
+      <w:r>
+        <w:t xml:space="preserve">Extract the file </w:t>
+      </w:r>
+      <w:r>
+        <w:rPr>
+          <w:rFonts w:ascii="Courier New" w:hAnsi="Courier New" w:cs="Courier New"/>
+        </w:rPr>
+        <w:t>ands_attributes_upgrade_V3.0.1</w:t>
+      </w:r>
+      <w:r>
+        <w:rPr>
+          <w:rFonts w:ascii="Courier New" w:hAnsi="Courier New" w:cs="Courier New"/>
+        </w:rPr>
+        <w:t>_V3.0.2</w:t>
+      </w:r>
+      <w:r>
+        <w:rPr>
+          <w:rFonts w:ascii="Courier New" w:hAnsi="Courier New" w:cs="Courier New"/>
+        </w:rPr>
+        <w:t>.sql</w:t>
+      </w:r>
+      <w:r>
+        <w:t xml:space="preserve"> from </w:t>
+      </w:r>
+      <w:r>
+        <w:rPr>
+          <w:rFonts w:ascii="Courier New" w:hAnsi="Courier New" w:cs="Courier New"/>
+        </w:rPr>
+        <w:t>specchio-database-definitions.zip</w:t>
+      </w:r>
+      <w:r>
+        <w:t>.</w:t>
+      </w:r>
+    </w:p>
+    <w:p>
+      <w:pPr>
+        <w:pStyle w:val="ListParagraph"/>
+        <w:numPr>
+          <w:ilvl w:val="0"/>
+          <w:numId w:val="12"/>
+        </w:numPr>
+      </w:pPr>
+      <w:r>
+        <w:t xml:space="preserve">Execute </w:t>
+      </w:r>
+      <w:r>
+        <w:rPr>
+          <w:rFonts w:ascii="Courier New" w:hAnsi="Courier New" w:cs="Courier New"/>
+        </w:rPr>
+        <w:t>ands_attributes_upgrade_V3.0.1</w:t>
+      </w:r>
+      <w:r>
+        <w:rPr>
+          <w:rFonts w:ascii="Courier New" w:hAnsi="Courier New" w:cs="Courier New"/>
+        </w:rPr>
+        <w:t>_V3.0.2</w:t>
       </w:r>
       <w:bookmarkStart w:id="9" w:name="_GoBack"/>
       <w:bookmarkEnd w:id="9"/>
+      <w:r>
+        <w:rPr>
+          <w:rFonts w:ascii="Courier New" w:hAnsi="Courier New" w:cs="Courier New"/>
+        </w:rPr>
+        <w:t>.sql</w:t>
+      </w:r>
+      <w:r>
+        <w:t xml:space="preserve"> using MySQL Workbench or other MySQL client</w:t>
+      </w:r>
+    </w:p>
+    <w:p>
+      <w:r>
+        <w:t>No action is required if you are not using the ANDS extensions.</w:t>
+      </w:r>
     </w:p>
     <w:p>
       <w:pPr>
@@ -4146,6 +4209,92 @@
     </w:lvl>
   </w:abstractNum>
   <w:abstractNum w:abstractNumId="5">
+    <w:nsid w:val="52333C4F"/>
+    <w:multiLevelType w:val="hybridMultilevel"/>
+    <w:tmpl w:val="A490C322"/>
+    <w:lvl w:ilvl="0" w:tplc="0C09000F">
+      <w:start w:val="1"/>
+      <w:numFmt w:val="decimal"/>
+      <w:lvlText w:val="%1."/>
+      <w:lvlJc w:val="left"/>
+      <w:pPr>
+        <w:ind w:left="720" w:hanging="360"/>
+      </w:pPr>
+    </w:lvl>
+    <w:lvl w:ilvl="1" w:tplc="0C090019" w:tentative="1">
+      <w:start w:val="1"/>
+      <w:numFmt w:val="lowerLetter"/>
+      <w:lvlText w:val="%2."/>
+      <w:lvlJc w:val="left"/>
+      <w:pPr>
+        <w:ind w:left="1440" w:hanging="360"/>
+      </w:pPr>
+    </w:lvl>
+    <w:lvl w:ilvl="2" w:tplc="0C09001B" w:tentative="1">
+      <w:start w:val="1"/>
+      <w:numFmt w:val="lowerRoman"/>
+      <w:lvlText w:val="%3."/>
+      <w:lvlJc w:val="right"/>
+      <w:pPr>
+        <w:ind w:left="2160" w:hanging="180"/>
+      </w:pPr>
+    </w:lvl>
+    <w:lvl w:ilvl="3" w:tplc="0C09000F" w:tentative="1">
+      <w:start w:val="1"/>
+      <w:numFmt w:val="decimal"/>
+      <w:lvlText w:val="%4."/>
+      <w:lvlJc w:val="left"/>
+      <w:pPr>
+        <w:ind w:left="2880" w:hanging="360"/>
+      </w:pPr>
+    </w:lvl>
+    <w:lvl w:ilvl="4" w:tplc="0C090019" w:tentative="1">
+      <w:start w:val="1"/>
+      <w:numFmt w:val="lowerLetter"/>
+      <w:lvlText w:val="%5."/>
+      <w:lvlJc w:val="left"/>
+      <w:pPr>
+        <w:ind w:left="3600" w:hanging="360"/>
+      </w:pPr>
+    </w:lvl>
+    <w:lvl w:ilvl="5" w:tplc="0C09001B" w:tentative="1">
+      <w:start w:val="1"/>
+      <w:numFmt w:val="lowerRoman"/>
+      <w:lvlText w:val="%6."/>
+      <w:lvlJc w:val="right"/>
+      <w:pPr>
+        <w:ind w:left="4320" w:hanging="180"/>
+      </w:pPr>
+    </w:lvl>
+    <w:lvl w:ilvl="6" w:tplc="0C09000F" w:tentative="1">
+      <w:start w:val="1"/>
+      <w:numFmt w:val="decimal"/>
+      <w:lvlText w:val="%7."/>
+      <w:lvlJc w:val="left"/>
+      <w:pPr>
+        <w:ind w:left="5040" w:hanging="360"/>
+      </w:pPr>
+    </w:lvl>
+    <w:lvl w:ilvl="7" w:tplc="0C090019" w:tentative="1">
+      <w:start w:val="1"/>
+      <w:numFmt w:val="lowerLetter"/>
+      <w:lvlText w:val="%8."/>
+      <w:lvlJc w:val="left"/>
+      <w:pPr>
+        <w:ind w:left="5760" w:hanging="360"/>
+      </w:pPr>
+    </w:lvl>
+    <w:lvl w:ilvl="8" w:tplc="0C09001B" w:tentative="1">
+      <w:start w:val="1"/>
+      <w:numFmt w:val="lowerRoman"/>
+      <w:lvlText w:val="%9."/>
+      <w:lvlJc w:val="right"/>
+      <w:pPr>
+        <w:ind w:left="6480" w:hanging="180"/>
+      </w:pPr>
+    </w:lvl>
+  </w:abstractNum>
+  <w:abstractNum w:abstractNumId="6">
     <w:nsid w:val="54DE17CA"/>
     <w:multiLevelType w:val="multilevel"/>
     <w:tmpl w:val="BED457A2"/>
@@ -4330,7 +4479,7 @@
       </w:rPr>
     </w:lvl>
   </w:abstractNum>
-  <w:abstractNum w:abstractNumId="6">
+  <w:abstractNum w:abstractNumId="7">
     <w:nsid w:val="58823B62"/>
     <w:multiLevelType w:val="multilevel"/>
     <w:tmpl w:val="9FA2B6AE"/>
@@ -4515,7 +4664,7 @@
       </w:rPr>
     </w:lvl>
   </w:abstractNum>
-  <w:abstractNum w:abstractNumId="7">
+  <w:abstractNum w:abstractNumId="8">
     <w:nsid w:val="60711E57"/>
     <w:multiLevelType w:val="multilevel"/>
     <w:tmpl w:val="397811F8"/>
@@ -4700,7 +4849,7 @@
       </w:rPr>
     </w:lvl>
   </w:abstractNum>
-  <w:abstractNum w:abstractNumId="8">
+  <w:abstractNum w:abstractNumId="9">
     <w:nsid w:val="60892DBC"/>
     <w:multiLevelType w:val="multilevel"/>
     <w:tmpl w:val="66F0858C"/>
@@ -4885,7 +5034,7 @@
       </w:rPr>
     </w:lvl>
   </w:abstractNum>
-  <w:abstractNum w:abstractNumId="9">
+  <w:abstractNum w:abstractNumId="10">
     <w:nsid w:val="645A1A96"/>
     <w:multiLevelType w:val="multilevel"/>
     <w:tmpl w:val="3EDE30F0"/>
@@ -5070,7 +5219,7 @@
       </w:rPr>
     </w:lvl>
   </w:abstractNum>
-  <w:abstractNum w:abstractNumId="10">
+  <w:abstractNum w:abstractNumId="11">
     <w:nsid w:val="67822B3E"/>
     <w:multiLevelType w:val="multilevel"/>
     <w:tmpl w:val="5CB60440"/>
@@ -5256,19 +5405,19 @@
     </w:lvl>
   </w:abstractNum>
   <w:num w:numId="1">
-    <w:abstractNumId w:val="6"/>
+    <w:abstractNumId w:val="7"/>
   </w:num>
   <w:num w:numId="2">
+    <w:abstractNumId w:val="10"/>
+  </w:num>
+  <w:num w:numId="3">
     <w:abstractNumId w:val="9"/>
   </w:num>
-  <w:num w:numId="3">
+  <w:num w:numId="4">
     <w:abstractNumId w:val="8"/>
   </w:num>
-  <w:num w:numId="4">
-    <w:abstractNumId w:val="7"/>
-  </w:num>
   <w:num w:numId="5">
-    <w:abstractNumId w:val="10"/>
+    <w:abstractNumId w:val="11"/>
   </w:num>
   <w:num w:numId="6">
     <w:abstractNumId w:val="3"/>
@@ -5280,13 +5429,16 @@
     <w:abstractNumId w:val="0"/>
   </w:num>
   <w:num w:numId="9">
-    <w:abstractNumId w:val="5"/>
+    <w:abstractNumId w:val="6"/>
   </w:num>
   <w:num w:numId="10">
     <w:abstractNumId w:val="4"/>
   </w:num>
   <w:num w:numId="11">
     <w:abstractNumId w:val="1"/>
+  </w:num>
+  <w:num w:numId="12">
+    <w:abstractNumId w:val="5"/>
   </w:num>
 </w:numbering>
 </file>

</xml_diff>

<commit_message>
Update of war file name
</commit_message>
<xml_diff>
--- a/doc/SPECCHIO_ServerInstallation.docx
+++ b/doc/SPECCHIO_ServerInstallation.docx
@@ -2911,7 +2911,19 @@
         <w:rPr>
           <w:rFonts w:ascii="Courier New" w:eastAsia="Courier New" w:hAnsi="Courier New" w:cs="Courier New"/>
         </w:rPr>
-        <w:t>specchio-services.war</w:t>
+        <w:t>specchio-</w:t>
+      </w:r>
+      <w:r>
+        <w:rPr>
+          <w:rFonts w:ascii="Courier New" w:eastAsia="Courier New" w:hAnsi="Courier New" w:cs="Courier New"/>
+        </w:rPr>
+        <w:t>webapp</w:t>
+      </w:r>
+      <w:r>
+        <w:rPr>
+          <w:rFonts w:ascii="Courier New" w:eastAsia="Courier New" w:hAnsi="Courier New" w:cs="Courier New"/>
+        </w:rPr>
+        <w:t>.war</w:t>
       </w:r>
       <w:proofErr w:type="spellEnd"/>
     </w:p>
@@ -2957,6 +2969,8 @@
       <w:r>
         <w:t>.</w:t>
       </w:r>
+      <w:bookmarkStart w:id="9" w:name="_GoBack"/>
+      <w:bookmarkEnd w:id="9"/>
     </w:p>
     <w:p>
       <w:pPr>
@@ -3366,10 +3380,7 @@
         <w:pStyle w:val="Heading8"/>
       </w:pPr>
       <w:r>
-        <w:t>Upgrading from V3.1.0 to V3.2</w:t>
-      </w:r>
-      <w:r>
-        <w:t>.0</w:t>
+        <w:t>Upgrading from V3.1.0 to V3.2.0</w:t>
       </w:r>
     </w:p>
     <w:p>
@@ -3436,10 +3447,7 @@
       </w:r>
     </w:p>
     <w:p/>
-    <w:p>
-      <w:bookmarkStart w:id="9" w:name="_GoBack"/>
-      <w:bookmarkEnd w:id="9"/>
-    </w:p>
+    <w:p/>
     <w:sectPr>
       <w:pgSz w:w="12240" w:h="15840"/>
       <w:pgMar w:top="1440" w:right="1440" w:bottom="1440" w:left="1440" w:header="720" w:footer="720" w:gutter="0"/>

</xml_diff>